<commit_message>
Adding updated React Basics doc
</commit_message>
<xml_diff>
--- a/js/React/Zero to Mastery/Documentation/React Basics.docx
+++ b/js/React/Zero to Mastery/Documentation/React Basics.docx
@@ -379,168 +379,77 @@
         <w:ind w:left="0" w:firstLine="0"/>
         <w:rPr>
           <w:rFonts w:ascii="Times New Roman" w:hAnsi="Times New Roman"/>
-        </w:rPr>
-      </w:pPr>
-      <w:r>
-        <w:rPr>
-          <w:rFonts w:ascii="Times New Roman" w:hAnsi="Times New Roman"/>
-        </w:rPr>
-        <w:t>React Project Setup</w:t>
-      </w:r>
-    </w:p>
-    <w:p>
-      <w:pPr>
-        <w:pStyle w:val="para4"/>
-        <w:rPr>
-          <w:rFonts w:ascii="Times New Roman" w:hAnsi="Times New Roman"/>
-        </w:rPr>
-      </w:pPr>
-      <w:r>
-        <w:rPr>
-          <w:rFonts w:ascii="Times New Roman" w:hAnsi="Times New Roman"/>
-        </w:rPr>
-        <w:t>The main file is ‘App.js’ within the ‘src’ folder.  Within the ‘App.js’ file, we import ‘React’ from ‘react’:</w:t>
-        <w:br w:type="textWrapping"/>
-        <w:tab/>
-        <w:t>import React, {Component} from ‘react’;</w:t>
-      </w:r>
-    </w:p>
-    <w:p>
-      <w:pPr>
-        <w:pStyle w:val="para4"/>
-        <w:rPr>
-          <w:rFonts w:ascii="Times New Roman" w:hAnsi="Times New Roman"/>
-        </w:rPr>
-      </w:pPr>
-      <w:r>
-        <w:rPr>
-          <w:rFonts w:ascii="Times New Roman" w:hAnsi="Times New Roman"/>
-        </w:rPr>
-        <w:br w:type="textWrapping"/>
-        <w:t>This is going to hold everything related to react that we need inside</w:t>
-      </w:r>
-    </w:p>
-    <w:p>
-      <w:pPr>
-        <w:pStyle w:val="para4"/>
-        <w:rPr>
-          <w:rFonts w:ascii="Times New Roman" w:hAnsi="Times New Roman"/>
-        </w:rPr>
-      </w:pPr>
-      <w:r>
-        <w:rPr>
-          <w:rFonts w:ascii="Times New Roman" w:hAnsi="Times New Roman"/>
-        </w:rPr>
-        <w:t xml:space="preserve">Then, import ‘logo’ from ‘./logo.svg’. </w:t>
-      </w:r>
-    </w:p>
-    <w:p>
-      <w:pPr>
-        <w:pStyle w:val="para4"/>
-        <w:rPr>
-          <w:rFonts w:ascii="Times New Roman" w:hAnsi="Times New Roman"/>
-        </w:rPr>
-      </w:pPr>
-      <w:r>
-        <w:rPr>
-          <w:rFonts w:ascii="Times New Roman" w:hAnsi="Times New Roman"/>
-        </w:rPr>
-        <w:t>Then, import the CSS: import ‘./App.css’;</w:t>
-      </w:r>
-    </w:p>
-    <w:p>
-      <w:pPr>
-        <w:pStyle w:val="para4"/>
-        <w:rPr>
-          <w:rFonts w:ascii="Times New Roman" w:hAnsi="Times New Roman"/>
-        </w:rPr>
-      </w:pPr>
-      <w:r>
-        <w:rPr>
-          <w:rFonts w:ascii="Times New Roman" w:hAnsi="Times New Roman"/>
-        </w:rPr>
-      </w:r>
-    </w:p>
-    <w:p>
-      <w:pPr>
-        <w:pStyle w:val="para4"/>
-        <w:rPr>
-          <w:rFonts w:ascii="Times New Roman" w:hAnsi="Times New Roman"/>
-        </w:rPr>
-      </w:pPr>
-      <w:r>
-        <w:rPr>
-          <w:rFonts w:ascii="Times New Roman" w:hAnsi="Times New Roman"/>
-        </w:rPr>
-        <w:t>React uses Babel and WebPack to compile React files.  Babel ensures the JavaScript files all work the same on any browser.  WebPack is a modular bundler; creates the build files.</w:t>
-      </w:r>
-    </w:p>
-    <w:p>
-      <w:pPr>
-        <w:pStyle w:val="para4"/>
-        <w:rPr>
-          <w:rFonts w:ascii="Times New Roman" w:hAnsi="Times New Roman"/>
-        </w:rPr>
-      </w:pPr>
-      <w:r>
-        <w:rPr>
-          <w:rFonts w:ascii="Times New Roman" w:hAnsi="Times New Roman"/>
-        </w:rPr>
-        <w:t>The package.json file allows React to install other components. Ex:</w:t>
-        <w:br w:type="textWrapping"/>
-        <w:tab/>
-        <w:t>npm install @material-uc/core@next</w:t>
-      </w:r>
-    </w:p>
-    <w:p>
-      <w:pPr>
-        <w:pStyle w:val="para4"/>
-        <w:rPr>
-          <w:rFonts w:ascii="Times New Roman" w:hAnsi="Times New Roman"/>
-        </w:rPr>
-      </w:pPr>
-      <w:r>
-        <w:rPr>
-          <w:rFonts w:ascii="Times New Roman" w:hAnsi="Times New Roman"/>
-        </w:rPr>
-        <w:t>The index.js imports:</w:t>
-      </w:r>
-    </w:p>
-    <w:p>
-      <w:pPr>
-        <w:pStyle w:val="para4"/>
-        <w:rPr>
-          <w:rFonts w:ascii="Times New Roman" w:hAnsi="Times New Roman"/>
-        </w:rPr>
-      </w:pPr>
-      <w:r>
-        <w:rPr>
-          <w:rFonts w:ascii="Times New Roman" w:hAnsi="Times New Roman"/>
-        </w:rPr>
-        <w:tab/>
-        <w:t>import ReactDOM from ‘react-dom;</w:t>
-        <w:br w:type="textWrapping"/>
-        <w:tab/>
-        <w:t>import ‘./index.css’;</w:t>
-        <w:br w:type="textWrapping"/>
-        <w:tab/>
-        <w:t>import App from ‘./App’;</w:t>
-        <w:br w:type="textWrapping"/>
-        <w:tab/>
-        <w:t>import * as serviceWorker from ‘./serviceWorker’;</w:t>
-      </w:r>
-    </w:p>
-    <w:p>
-      <w:pPr>
-        <w:pStyle w:val="para4"/>
-        <w:rPr>
-          <w:rFonts w:ascii="Times New Roman" w:hAnsi="Times New Roman"/>
-        </w:rPr>
-      </w:pPr>
-      <w:r>
-        <w:rPr>
-          <w:rFonts w:ascii="Times New Roman" w:hAnsi="Times New Roman"/>
-        </w:rPr>
+          <w:b w:val="0"/>
+          <w:bCs w:val="0"/>
+          <w:sz w:val="24"/>
+          <w:szCs w:val="24"/>
+        </w:rPr>
+      </w:pPr>
+      <w:r>
+        <w:rPr>
+          <w:rFonts w:ascii="Times New Roman" w:hAnsi="Times New Roman"/>
+          <w:b w:val="0"/>
+          <w:bCs w:val="0"/>
+          <w:sz w:val="24"/>
+          <w:szCs w:val="24"/>
+        </w:rPr>
+        <w:t>There are two main folders;</w:t>
+      </w:r>
+    </w:p>
+    <w:p>
+      <w:pPr>
+        <w:pStyle w:val="para4"/>
+        <w:numPr>
+          <w:ilvl w:val="0"/>
+          <w:numId w:val="7"/>
+        </w:numPr>
+        <w:ind w:left="1069" w:hanging="360"/>
+      </w:pPr>
+      <w:r>
+        <w:t>‘</w:t>
+      </w:r>
+      <w:r>
+        <w:rPr>
+          <w:b/>
+          <w:bCs/>
+        </w:rPr>
+        <w:t>src</w:t>
+      </w:r>
+      <w:r>
+        <w:t>’ is where our application lives. All React code that goes into our application lives here</w:t>
+      </w:r>
+    </w:p>
+    <w:p>
+      <w:pPr>
+        <w:pStyle w:val="para4"/>
+        <w:numPr>
+          <w:ilvl w:val="0"/>
+          <w:numId w:val="7"/>
+        </w:numPr>
+        <w:ind w:left="1069" w:hanging="360"/>
+      </w:pPr>
+      <w:r>
+        <w:t>‘</w:t>
+      </w:r>
+      <w:r>
+        <w:rPr>
+          <w:b/>
+          <w:bCs/>
+        </w:rPr>
+        <w:t>public</w:t>
+      </w:r>
+      <w:r>
+        <w:t xml:space="preserve">’ is where the </w:t>
+      </w:r>
+      <w:r>
+        <w:rPr>
+          <w:b/>
+          <w:bCs/>
+        </w:rPr>
+        <w:t>‘build</w:t>
+      </w:r>
+      <w:r>
+        <w:t>’ script houses the compiled React code into code readable by the browser</w:t>
       </w:r>
     </w:p>
     <w:p>
@@ -559,6 +468,221 @@
         <w:rPr>
           <w:rFonts w:ascii="Times New Roman" w:hAnsi="Times New Roman"/>
         </w:rPr>
+      </w:r>
+    </w:p>
+    <w:p>
+      <w:pPr>
+        <w:pStyle w:val="para3"/>
+        <w:numPr>
+          <w:ilvl w:val="2"/>
+          <w:numId w:val="3"/>
+        </w:numPr>
+        <w:ind w:left="0" w:firstLine="0"/>
+        <w:rPr>
+          <w:rFonts w:ascii="Times New Roman" w:hAnsi="Times New Roman"/>
+        </w:rPr>
+      </w:pPr>
+      <w:r>
+        <w:rPr>
+          <w:rFonts w:ascii="Times New Roman" w:hAnsi="Times New Roman"/>
+        </w:rPr>
+        <w:t>React Project Setup</w:t>
+      </w:r>
+    </w:p>
+    <w:p>
+      <w:pPr>
+        <w:pStyle w:val="para4"/>
+        <w:rPr>
+          <w:rFonts w:ascii="Times New Roman" w:hAnsi="Times New Roman"/>
+        </w:rPr>
+      </w:pPr>
+      <w:r>
+        <w:rPr>
+          <w:rFonts w:ascii="Times New Roman" w:hAnsi="Times New Roman"/>
+        </w:rPr>
+        <w:t>The main file is ‘App.js’ within the ‘</w:t>
+      </w:r>
+      <w:r>
+        <w:rPr>
+          <w:rFonts w:ascii="Times New Roman" w:hAnsi="Times New Roman"/>
+          <w:b/>
+          <w:bCs/>
+        </w:rPr>
+        <w:t>src</w:t>
+      </w:r>
+      <w:r>
+        <w:rPr>
+          <w:rFonts w:ascii="Times New Roman" w:hAnsi="Times New Roman"/>
+        </w:rPr>
+        <w:t>’ folder.  Within the ‘App.js’ file, we import ‘React’ from ‘react’:</w:t>
+        <w:br w:type="textWrapping"/>
+        <w:tab/>
+        <w:t>import React, {Component} from ‘react’;</w:t>
+      </w:r>
+    </w:p>
+    <w:p>
+      <w:pPr>
+        <w:pStyle w:val="para4"/>
+        <w:rPr>
+          <w:rFonts w:ascii="Times New Roman" w:hAnsi="Times New Roman"/>
+        </w:rPr>
+      </w:pPr>
+      <w:r>
+        <w:rPr>
+          <w:rFonts w:ascii="Times New Roman" w:hAnsi="Times New Roman"/>
+        </w:rPr>
+        <w:br w:type="textWrapping"/>
+        <w:t>This is going to hold everything related to react that we need inside</w:t>
+      </w:r>
+    </w:p>
+    <w:p>
+      <w:pPr>
+        <w:pStyle w:val="para4"/>
+        <w:rPr>
+          <w:rFonts w:ascii="Times New Roman" w:hAnsi="Times New Roman"/>
+        </w:rPr>
+      </w:pPr>
+      <w:r>
+        <w:rPr>
+          <w:rFonts w:ascii="Times New Roman" w:hAnsi="Times New Roman"/>
+        </w:rPr>
+        <w:t xml:space="preserve">Then, import ‘logo’ from ‘./logo.svg’. </w:t>
+      </w:r>
+    </w:p>
+    <w:p>
+      <w:pPr>
+        <w:pStyle w:val="para4"/>
+        <w:rPr>
+          <w:rFonts w:ascii="Times New Roman" w:hAnsi="Times New Roman"/>
+        </w:rPr>
+      </w:pPr>
+      <w:r>
+        <w:rPr>
+          <w:rFonts w:ascii="Times New Roman" w:hAnsi="Times New Roman"/>
+        </w:rPr>
+        <w:t>Then, import the CSS: import ‘./App.css’;</w:t>
+      </w:r>
+    </w:p>
+    <w:p>
+      <w:pPr>
+        <w:pStyle w:val="para4"/>
+        <w:rPr>
+          <w:rFonts w:ascii="Times New Roman" w:hAnsi="Times New Roman"/>
+        </w:rPr>
+      </w:pPr>
+      <w:r>
+        <w:rPr>
+          <w:rFonts w:ascii="Times New Roman" w:hAnsi="Times New Roman"/>
+        </w:rPr>
+      </w:r>
+    </w:p>
+    <w:p>
+      <w:pPr>
+        <w:pStyle w:val="para4"/>
+        <w:rPr>
+          <w:rFonts w:ascii="Times New Roman" w:hAnsi="Times New Roman"/>
+        </w:rPr>
+      </w:pPr>
+      <w:r>
+        <w:rPr>
+          <w:rFonts w:ascii="Times New Roman" w:hAnsi="Times New Roman"/>
+        </w:rPr>
+        <w:t>React uses Babel and WebPack to compile React files.  Babel ensures the JavaScript files all work the same on any browser.  WebPack is a modular bundler; creates the build files.</w:t>
+      </w:r>
+    </w:p>
+    <w:p>
+      <w:pPr>
+        <w:pStyle w:val="para4"/>
+        <w:rPr>
+          <w:rFonts w:ascii="Times New Roman" w:hAnsi="Times New Roman"/>
+        </w:rPr>
+      </w:pPr>
+      <w:r>
+        <w:rPr>
+          <w:rFonts w:ascii="Times New Roman" w:hAnsi="Times New Roman"/>
+        </w:rPr>
+        <w:t>The package.json file allows React to install other components. Ex:</w:t>
+        <w:br w:type="textWrapping"/>
+        <w:tab/>
+        <w:t>npm install @material-uc/core@next</w:t>
+      </w:r>
+    </w:p>
+    <w:p>
+      <w:pPr>
+        <w:pStyle w:val="para4"/>
+        <w:rPr>
+          <w:rFonts w:ascii="Times New Roman" w:hAnsi="Times New Roman"/>
+        </w:rPr>
+      </w:pPr>
+      <w:r>
+        <w:rPr>
+          <w:rFonts w:ascii="Times New Roman" w:hAnsi="Times New Roman"/>
+        </w:rPr>
+        <w:t>The index.js imports:</w:t>
+      </w:r>
+    </w:p>
+    <w:p>
+      <w:pPr>
+        <w:pStyle w:val="para4"/>
+        <w:ind w:firstLine="709"/>
+        <w:rPr>
+          <w:rFonts w:ascii="Times New Roman" w:hAnsi="Times New Roman"/>
+        </w:rPr>
+      </w:pPr>
+      <w:r>
+        <w:rPr>
+          <w:rFonts w:ascii="Times New Roman" w:hAnsi="Times New Roman"/>
+        </w:rPr>
+        <w:t>import React from ‘react’;</w:t>
+        <w:br w:type="textWrapping"/>
+        <w:tab/>
+        <w:t>import ReactDOM from ‘react-dom;</w:t>
+        <w:br w:type="textWrapping"/>
+        <w:tab/>
+        <w:t>import ‘./index.css’;</w:t>
+        <w:br w:type="textWrapping"/>
+        <w:tab/>
+        <w:t>import App from ‘./App’;</w:t>
+        <w:br w:type="textWrapping"/>
+        <w:tab/>
+        <w:t>import * as serviceWorker from ‘./serviceWorker’;</w:t>
+      </w:r>
+    </w:p>
+    <w:p>
+      <w:pPr>
+        <w:pStyle w:val="para4"/>
+        <w:rPr>
+          <w:rFonts w:ascii="Times New Roman" w:hAnsi="Times New Roman"/>
+        </w:rPr>
+      </w:pPr>
+      <w:r>
+        <w:rPr>
+          <w:rFonts w:ascii="Times New Roman" w:hAnsi="Times New Roman"/>
+        </w:rPr>
+      </w:r>
+    </w:p>
+    <w:p>
+      <w:r/>
+      <w:r>
+        <w:br w:type="page"/>
+      </w:r>
+    </w:p>
+    <w:p>
+      <w:pPr>
+        <w:pStyle w:val="para3"/>
+        <w:numPr>
+          <w:ilvl w:val="2"/>
+          <w:numId w:val="3"/>
+        </w:numPr>
+        <w:ind w:left="0" w:firstLine="0"/>
+        <w:rPr>
+          <w:rFonts w:ascii="Times New Roman" w:hAnsi="Times New Roman"/>
+        </w:rPr>
+      </w:pPr>
+      <w:r>
+        <w:rPr>
+          <w:rFonts w:ascii="Times New Roman" w:hAnsi="Times New Roman"/>
+        </w:rPr>
         <w:t>Class Components</w:t>
       </w:r>
     </w:p>
@@ -602,20 +726,6 @@
         <w:rPr>
           <w:rFonts w:ascii="Times New Roman" w:hAnsi="Times New Roman"/>
         </w:rPr>
-        <w:t xml:space="preserve">To create the class: </w:t>
-      </w:r>
-    </w:p>
-    <w:p>
-      <w:pPr>
-        <w:pStyle w:val="para4"/>
-        <w:rPr>
-          <w:rFonts w:ascii="Times New Roman" w:hAnsi="Times New Roman"/>
-        </w:rPr>
-      </w:pPr>
-      <w:r>
-        <w:rPr>
-          <w:rFonts w:ascii="Times New Roman" w:hAnsi="Times New Roman"/>
-        </w:rPr>
         <w:tab/>
         <w:t>class App extends Component {</w:t>
       </w:r>
@@ -666,15 +776,114 @@
     <w:p>
       <w:pPr>
         <w:pStyle w:val="para4"/>
-        <w:rPr>
-          <w:rFonts w:ascii="Times New Roman" w:hAnsi="Times New Roman"/>
-        </w:rPr>
-      </w:pPr>
-      <w:r>
-        <w:rPr>
-          <w:rFonts w:ascii="Times New Roman" w:hAnsi="Times New Roman"/>
-        </w:rPr>
-        <w:t>By creating classes, we also gain access to its ‘state’.  The ‘state’ is a javascript object containing properties we can access at any point inside of our class. First we call the class’s ‘constructor’, then call ‘super’ within the ‘constructor’ to set its ‘state’:</w:t>
+        <w:spacing w:line="240" w:lineRule="auto"/>
+        <w:rPr>
+          <w:rFonts w:ascii="Times New Roman" w:hAnsi="Times New Roman"/>
+        </w:rPr>
+      </w:pPr>
+      <w:r>
+        <w:rPr>
+          <w:rFonts w:ascii="Times New Roman" w:hAnsi="Times New Roman"/>
+        </w:rPr>
+        <w:t>By creating classes, we also gain access to its ‘</w:t>
+      </w:r>
+      <w:r>
+        <w:rPr>
+          <w:rFonts w:ascii="Times New Roman" w:hAnsi="Times New Roman"/>
+          <w:b/>
+          <w:bCs/>
+        </w:rPr>
+        <w:t>state</w:t>
+      </w:r>
+      <w:r>
+        <w:rPr>
+          <w:rFonts w:ascii="Times New Roman" w:hAnsi="Times New Roman"/>
+        </w:rPr>
+        <w:t>’.  The ‘state’ is a javascript object containing properties we can access at any point inside of our class. First we call the class’s ‘</w:t>
+      </w:r>
+      <w:r>
+        <w:rPr>
+          <w:rFonts w:ascii="Times New Roman" w:hAnsi="Times New Roman"/>
+          <w:b/>
+          <w:bCs/>
+        </w:rPr>
+        <w:t>constructor</w:t>
+      </w:r>
+      <w:r>
+        <w:rPr>
+          <w:rFonts w:ascii="Times New Roman" w:hAnsi="Times New Roman"/>
+        </w:rPr>
+        <w:t xml:space="preserve">’, then call </w:t>
+      </w:r>
+      <w:r>
+        <w:rPr>
+          <w:rFonts w:ascii="Times New Roman" w:hAnsi="Times New Roman"/>
+          <w:b/>
+          <w:bCs/>
+        </w:rPr>
+        <w:t>‘supe</w:t>
+      </w:r>
+      <w:r>
+        <w:rPr>
+          <w:rFonts w:ascii="Times New Roman" w:hAnsi="Times New Roman"/>
+        </w:rPr>
+        <w:t>r’ within the ‘</w:t>
+      </w:r>
+      <w:r>
+        <w:rPr>
+          <w:rFonts w:ascii="Times New Roman" w:hAnsi="Times New Roman"/>
+          <w:b/>
+          <w:bCs/>
+        </w:rPr>
+        <w:t>constructor</w:t>
+      </w:r>
+      <w:r>
+        <w:rPr>
+          <w:rFonts w:ascii="Times New Roman" w:hAnsi="Times New Roman"/>
+        </w:rPr>
+        <w:t>’ to set its ‘</w:t>
+      </w:r>
+      <w:r>
+        <w:rPr>
+          <w:rFonts w:ascii="Times New Roman" w:hAnsi="Times New Roman"/>
+          <w:b/>
+          <w:bCs/>
+        </w:rPr>
+        <w:t>state</w:t>
+      </w:r>
+      <w:r>
+        <w:rPr>
+          <w:rFonts w:ascii="Times New Roman" w:hAnsi="Times New Roman"/>
+        </w:rPr>
+        <w:t>’. Calling ‘</w:t>
+      </w:r>
+      <w:r>
+        <w:rPr>
+          <w:rFonts w:ascii="Times New Roman" w:hAnsi="Times New Roman"/>
+          <w:b/>
+          <w:bCs/>
+        </w:rPr>
+        <w:t>super</w:t>
+      </w:r>
+      <w:r>
+        <w:rPr>
+          <w:rFonts w:ascii="Times New Roman" w:hAnsi="Times New Roman"/>
+        </w:rPr>
+        <w:t>’ also allows access to the class’s ‘</w:t>
+      </w:r>
+      <w:r>
+        <w:rPr>
+          <w:rFonts w:ascii="Times New Roman" w:hAnsi="Times New Roman"/>
+          <w:b/>
+          <w:bCs/>
+        </w:rPr>
+        <w:t>this</w:t>
+      </w:r>
+      <w:r>
+        <w:rPr>
+          <w:rFonts w:ascii="Times New Roman" w:hAnsi="Times New Roman"/>
+        </w:rPr>
+        <w:t>’ keyword:</w:t>
       </w:r>
     </w:p>
     <w:p>
@@ -932,7 +1141,7 @@
         <w:t xml:space="preserve">    return(</w:t>
         <w:br w:type="textWrapping"/>
         <w:tab/>
-        <w:t xml:space="preserve">        this.state.monsters.map(monsters =&gt; &lt;h1 key={monster.id}&gt;{ monster.name }&lt;/h1&gt;</w:t>
+        <w:t xml:space="preserve">        this.state.monsters.map(monster =&gt; &lt;h1 key={monster.id}&gt;{ monster.name }&lt;/h1&gt;</w:t>
       </w:r>
     </w:p>
     <w:p>
@@ -956,8 +1165,130 @@
         <w:t>map()</w:t>
       </w:r>
       <w:r>
-        <w:t>’ returns a new array.</w:t>
-      </w:r>
+        <w:t>’ returns a new array by iterating over each element in the orignal array.</w:t>
+      </w:r>
+    </w:p>
+    <w:p>
+      <w:pPr>
+        <w:pStyle w:val="para4"/>
+      </w:pPr>
+      <w:r>
+        <w:t>const myArray = [1, 2, 3, 4];</w:t>
+      </w:r>
+    </w:p>
+    <w:p>
+      <w:pPr>
+        <w:pStyle w:val="para4"/>
+      </w:pPr>
+      <w:r>
+        <w:t>#Increment the numbers by 1</w:t>
+        <w:br w:type="textWrapping"/>
+        <w:t>myArray.map( el =&gt; el + 1 );</w:t>
+        <w:br w:type="textWrapping"/>
+        <w:t>#Returns:</w:t>
+        <w:br w:type="textWrapping"/>
+        <w:t>[2, 3. 4. 5]</w:t>
+      </w:r>
+    </w:p>
+    <w:p>
+      <w:pPr>
+        <w:pStyle w:val="para4"/>
+      </w:pPr>
+      <w:r>
+        <w:t>#Replace each iteration with the letter ‘b’:</w:t>
+        <w:br w:type="textWrapping"/>
+        <w:t>myArray.map( () =&gt; ‘b’ )</w:t>
+        <w:br w:type="textWrapping"/>
+        <w:t>#Returns</w:t>
+        <w:br w:type="textWrapping"/>
+        <w:t>[‘b’, ‘b’, ‘b’, ‘b’]</w:t>
+      </w:r>
+    </w:p>
+    <w:p>
+      <w:pPr>
+        <w:widowControl w:val="0"/>
+        <w:tabs defTabSz="720"/>
+        <w:pBdr>
+          <w:top w:val="nil" w:sz="0" w:space="0" w:color="000000" tmln="20, 20, 20, 0, 0"/>
+          <w:left w:val="nil" w:sz="0" w:space="0" w:color="000000" tmln="20, 20, 20, 0, 0"/>
+          <w:bottom w:val="nil" w:sz="0" w:space="0" w:color="000000" tmln="20, 20, 20, 0, 0"/>
+          <w:right w:val="nil" w:sz="0" w:space="0" w:color="000000" tmln="20, 20, 20, 0, 0"/>
+          <w:between w:val="nil" w:sz="0" w:space="0" w:color="000000" tmln="20, 20, 20, 0, 0"/>
+        </w:pBdr>
+        <w:shd w:val="none"/>
+        <w:rPr>
+          <w:rFonts w:ascii="Times New Roman" w:hAnsi="Times New Roman" w:eastAsia="Times New Roman" w:cs="Times New Roman"/>
+          <w:color w:val="000000"/>
+          <w:lang w:val="en-us" w:eastAsia="zh-cn" w:bidi="ar-sa"/>
+        </w:rPr>
+      </w:pPr>
+      <w:r>
+        <w:rPr>
+          <w:rFonts w:ascii="Times New Roman" w:hAnsi="Times New Roman" w:eastAsia="Times New Roman" w:cs="Times New Roman"/>
+          <w:color w:val="000000"/>
+          <w:lang w:val="en-us" w:eastAsia="zh-cn" w:bidi="ar-sa"/>
+        </w:rPr>
+        <w:t>A good rule of thumb as to when to use the </w:t>
+      </w:r>
+      <w:r>
+        <w:rPr>
+          <w:rFonts w:ascii="Times New Roman" w:hAnsi="Times New Roman" w:eastAsia="Times New Roman" w:cs="Times New Roman"/>
+          <w:b/>
+          <w:color w:val="000000"/>
+          <w:lang w:val="en-us" w:eastAsia="zh-cn" w:bidi="ar-sa"/>
+        </w:rPr>
+        <w:t>key</w:t>
+      </w:r>
+      <w:r>
+        <w:rPr>
+          <w:rFonts w:ascii="Times New Roman" w:hAnsi="Times New Roman" w:eastAsia="Times New Roman" w:cs="Times New Roman"/>
+          <w:color w:val="000000"/>
+          <w:lang w:val="en-us" w:eastAsia="zh-cn" w:bidi="ar-sa"/>
+        </w:rPr>
+        <w:t> attribute, is this: </w:t>
+      </w:r>
+      <w:r>
+        <w:rPr>
+          <w:rFonts w:ascii="Times New Roman" w:hAnsi="Times New Roman" w:eastAsia="Times New Roman" w:cs="Times New Roman"/>
+          <w:i/>
+          <w:color w:val="000000"/>
+          <w:lang w:val="en-us" w:eastAsia="zh-cn" w:bidi="ar-sa"/>
+        </w:rPr>
+        <w:t>Anytime you use the </w:t>
+      </w:r>
+      <w:r>
+        <w:rPr>
+          <w:rFonts w:ascii="Times New Roman" w:hAnsi="Times New Roman" w:eastAsia="Times New Roman" w:cs="Times New Roman"/>
+          <w:b/>
+          <w:bCs/>
+          <w:i/>
+          <w:color w:val="000000"/>
+          <w:lang w:val="en-us" w:eastAsia="zh-cn" w:bidi="ar-sa"/>
+        </w:rPr>
+        <w:t>map()</w:t>
+      </w:r>
+      <w:r>
+        <w:rPr>
+          <w:rFonts w:ascii="Times New Roman" w:hAnsi="Times New Roman" w:eastAsia="Times New Roman" w:cs="Times New Roman"/>
+          <w:i/>
+          <w:color w:val="000000"/>
+          <w:lang w:val="en-us" w:eastAsia="zh-cn" w:bidi="ar-sa"/>
+        </w:rPr>
+        <w:t> function inside of render, or you have a list of the same jsx elements one after another, they need a key attribute (and CRA will warn you about it if you miss it)</w:t>
+      </w:r>
+      <w:r>
+        <w:rPr>
+          <w:rFonts w:ascii="Times New Roman" w:hAnsi="Times New Roman" w:eastAsia="Times New Roman" w:cs="Times New Roman"/>
+          <w:color w:val="000000"/>
+          <w:lang w:val="en-us" w:eastAsia="zh-cn" w:bidi="ar-sa"/>
+        </w:rPr>
+      </w:r>
+    </w:p>
+    <w:p>
+      <w:pPr>
+        <w:pStyle w:val="para4"/>
+      </w:pPr>
+      <w:r/>
     </w:p>
     <w:p>
       <w:pPr>
@@ -974,49 +1305,6 @@
         </w:numPr>
         <w:ind w:left="0" w:firstLine="0"/>
       </w:pPr>
-      <w:r>
-        <w:t>Single Page Application</w:t>
-      </w:r>
-    </w:p>
-    <w:p>
-      <w:pPr>
-        <w:pStyle w:val="para4"/>
-      </w:pPr>
-      <w:r>
-        <w:t>‘</w:t>
-      </w:r>
-      <w:r>
-        <w:rPr>
-          <w:b/>
-          <w:bCs/>
-        </w:rPr>
-        <w:t>Component</w:t>
-      </w:r>
-      <w:r>
-        <w:t>’ can also be called as:</w:t>
-      </w:r>
-    </w:p>
-    <w:p>
-      <w:pPr>
-        <w:pStyle w:val="para4"/>
-      </w:pPr>
-      <w:r>
-        <w:tab/>
-        <w:t>class App extends React.Component</w:t>
-      </w:r>
-    </w:p>
-    <w:p>
-      <w:pPr>
-        <w:pStyle w:val="para4"/>
-      </w:pPr>
-      <w:r>
-        <w:t>Single page applications consists of a huge js file for rendering, instead of multiple requests to the server.</w:t>
-      </w:r>
-    </w:p>
-    <w:p>
-      <w:pPr>
-        <w:pStyle w:val="para4"/>
-      </w:pPr>
       <w:r/>
     </w:p>
     <w:p>
@@ -1028,17 +1316,32 @@
         </w:numPr>
         <w:ind w:left="0" w:firstLine="0"/>
       </w:pPr>
-      <w:r>
-        <w:t>Fetching Content</w:t>
-      </w:r>
-    </w:p>
-    <w:p>
-      <w:pPr>
-        <w:pStyle w:val="para4"/>
-      </w:pPr>
-      <w:r>
-        <w:t>Life Cycle Methods are methods that get called at different stages when a component gets rendered.</w:t>
-        <w:br w:type="textWrapping"/>
+      <w:r/>
+    </w:p>
+    <w:p>
+      <w:r/>
+      <w:r>
+        <w:br w:type="page"/>
+      </w:r>
+    </w:p>
+    <w:p>
+      <w:pPr>
+        <w:pStyle w:val="para3"/>
+        <w:numPr>
+          <w:ilvl w:val="2"/>
+          <w:numId w:val="2"/>
+        </w:numPr>
+        <w:ind w:left="0" w:firstLine="0"/>
+      </w:pPr>
+      <w:r>
+        <w:t>Single Page Application</w:t>
+      </w:r>
+    </w:p>
+    <w:p>
+      <w:pPr>
+        <w:pStyle w:val="para4"/>
+      </w:pPr>
+      <w:r>
         <w:t>‘</w:t>
       </w:r>
       <w:r>
@@ -1046,36 +1349,92 @@
           <w:b/>
           <w:bCs/>
         </w:rPr>
-        <w:t>componentDidMount</w:t>
-      </w:r>
-      <w:r>
-        <w:t>’ is one of these methods that gets called with a component gets re/rendered. Within this method, we can call the ‘</w:t>
+        <w:t>Component</w:t>
+      </w:r>
+      <w:r>
+        <w:t>’ can also be called as:</w:t>
+      </w:r>
+    </w:p>
+    <w:p>
+      <w:pPr>
+        <w:pStyle w:val="para4"/>
+      </w:pPr>
+      <w:r>
+        <w:tab/>
+        <w:t>class App extends React.Component</w:t>
+      </w:r>
+    </w:p>
+    <w:p>
+      <w:pPr>
+        <w:pStyle w:val="para4"/>
+      </w:pPr>
+      <w:r>
+        <w:t>Single page applications consists of a huge js file for rendering, instead of multiple requests to the server.</w:t>
+      </w:r>
+    </w:p>
+    <w:p>
+      <w:pPr>
+        <w:pStyle w:val="para4"/>
+      </w:pPr>
+      <w:r/>
+    </w:p>
+    <w:p>
+      <w:pPr>
+        <w:pStyle w:val="para3"/>
+        <w:numPr>
+          <w:ilvl w:val="2"/>
+          <w:numId w:val="2"/>
+        </w:numPr>
+        <w:ind w:left="0" w:firstLine="0"/>
+      </w:pPr>
+      <w:r>
+        <w:t>Fetching Content</w:t>
+      </w:r>
+    </w:p>
+    <w:p>
+      <w:pPr>
+        <w:pStyle w:val="para4"/>
+      </w:pPr>
+      <w:r>
+        <w:t>Life Cycle Methods are methods that get called at different stages when a component gets rendered.</w:t>
+        <w:br w:type="textWrapping"/>
+        <w:t>‘</w:t>
       </w:r>
       <w:r>
         <w:rPr>
           <w:b/>
           <w:bCs/>
         </w:rPr>
-        <w:t>fetch</w:t>
-      </w:r>
-      <w:r>
-        <w:t>’ method, which returns a ‘</w:t>
+        <w:t>componentDidMount</w:t>
+      </w:r>
+      <w:r>
+        <w:t>’ is one of these methods that gets called with a component gets re/rendered. Within this method, we can call the ‘</w:t>
       </w:r>
       <w:r>
         <w:rPr>
           <w:b/>
           <w:bCs/>
         </w:rPr>
-        <w:t>promise</w:t>
-      </w:r>
-      <w:r>
-        <w:t>’ that contains a ‘</w:t>
+        <w:t>fetch</w:t>
+      </w:r>
+      <w:r>
+        <w:t>’ method, which returns a ‘</w:t>
       </w:r>
       <w:r>
         <w:rPr>
           <w:b/>
           <w:bCs/>
         </w:rPr>
+        <w:t>promise</w:t>
+      </w:r>
+      <w:r>
+        <w:t>’ that contains a ‘</w:t>
+      </w:r>
+      <w:r>
+        <w:rPr>
+          <w:b/>
+          <w:bCs/>
+        </w:rPr>
         <w:t>response</w:t>
       </w:r>
       <w:r>
@@ -1087,11 +1446,28 @@
         <w:pStyle w:val="para4"/>
       </w:pPr>
       <w:r>
-        <w:tab/>
-        <w:t>componentDidMount() {</w:t>
-        <w:br w:type="textWrapping"/>
-        <w:tab/>
-        <w:t xml:space="preserve">    fetch(‘</w:t>
+        <w:rPr>
+          <w:b/>
+          <w:bCs/>
+        </w:rPr>
+        <w:tab/>
+        <w:t>componentDidMount()</w:t>
+      </w:r>
+      <w:r>
+        <w:t xml:space="preserve"> {</w:t>
+        <w:br w:type="textWrapping"/>
+        <w:tab/>
+        <w:t xml:space="preserve">    </w:t>
+      </w:r>
+      <w:r>
+        <w:rPr>
+          <w:b/>
+          <w:bCs/>
+        </w:rPr>
+        <w:t>fetch</w:t>
+      </w:r>
+      <w:r>
+        <w:t>(‘</w:t>
       </w:r>
       <w:hyperlink r:id="rId8" w:history="1">
         <w:r>
@@ -1105,10 +1481,30 @@
         <w:t>’)</w:t>
         <w:br w:type="textWrapping"/>
         <w:tab/>
-        <w:t xml:space="preserve">    .then(response =&gt; response.json())</w:t>
-        <w:br w:type="textWrapping"/>
-        <w:tab/>
-        <w:t xml:space="preserve">    .then(users =&gt; this.setState({ monsters: users }));</w:t>
+        <w:t xml:space="preserve">   </w:t>
+      </w:r>
+      <w:r>
+        <w:rPr>
+          <w:b/>
+          <w:bCs/>
+        </w:rPr>
+        <w:t xml:space="preserve"> .then</w:t>
+      </w:r>
+      <w:r>
+        <w:t>(response =&gt; response.json())</w:t>
+        <w:br w:type="textWrapping"/>
+        <w:tab/>
+        <w:t xml:space="preserve">   </w:t>
+      </w:r>
+      <w:r>
+        <w:rPr>
+          <w:b/>
+          <w:bCs/>
+        </w:rPr>
+        <w:t xml:space="preserve"> .then</w:t>
+      </w:r>
+      <w:r>
+        <w:t>(users =&gt; this.setState({ monsters: users }));</w:t>
         <w:tab/>
         <w:br w:type="textWrapping"/>
         <w:tab/>
@@ -1120,7 +1516,7 @@
         <w:pStyle w:val="para4"/>
       </w:pPr>
       <w:r>
-        <w:t xml:space="preserve">in ES6, </w:t>
+        <w:t xml:space="preserve">In ES6, </w:t>
       </w:r>
       <w:r>
         <w:rPr>
@@ -2002,6 +2398,24 @@
       </w:pPr>
     </w:lvl>
   </w:abstractNum>
+  <w:abstractNum w:abstractNumId="7">
+    <w:multiLevelType w:val="singleLevel"/>
+    <w:name w:val="Bullet 7"/>
+    <w:lvl w:ilvl="0">
+      <w:numFmt w:val="bullet"/>
+      <w:lvlText w:val=""/>
+      <w:lvlJc w:val="left"/>
+      <w:pPr>
+        <w:tabs>
+          <w:tab w:val="num" w:pos="360"/>
+        </w:tabs>
+        <w:ind w:left="360" w:hanging="360"/>
+      </w:pPr>
+      <w:rPr>
+        <w:rFonts w:ascii="Wingdings" w:hAnsi="Wingdings" w:eastAsia="Wingdings" w:cs="Wingdings"/>
+      </w:rPr>
+    </w:lvl>
+  </w:abstractNum>
   <w:num w:numId="1">
     <w:abstractNumId w:val="1"/>
   </w:num>
@@ -2021,6 +2435,9 @@
     <w:abstractNumId w:val="6"/>
   </w:num>
   <w:num w:numId="7">
+    <w:abstractNumId w:val="7"/>
+  </w:num>
+  <w:num w:numId="8">
     <w:abstractNumId w:val="0"/>
   </w:num>
 </w:numbering>

</xml_diff>

<commit_message>
updating docs and monster-rolodex
</commit_message>
<xml_diff>
--- a/js/React/Zero to Mastery/Documentation/React Basics.docx
+++ b/js/React/Zero to Mastery/Documentation/React Basics.docx
@@ -3649,7 +3649,71 @@
         </w:numPr>
         <w:ind w:left="0" w:firstLine="0"/>
       </w:pPr>
-      <w:r/>
+      <w:r>
+        <w:t>The Latest Packages</w:t>
+      </w:r>
+    </w:p>
+    <w:p>
+      <w:pPr>
+        <w:pStyle w:val="para4"/>
+      </w:pPr>
+      <w:r>
+        <w:t>To view the latest pages installed, run ‘</w:t>
+      </w:r>
+      <w:r>
+        <w:rPr>
+          <w:b/>
+          <w:bCs/>
+        </w:rPr>
+        <w:t>npm list react react-dom react-scripts</w:t>
+      </w:r>
+      <w:r>
+        <w:t>’</w:t>
+      </w:r>
+    </w:p>
+    <w:p>
+      <w:pPr>
+        <w:pStyle w:val="para4"/>
+      </w:pPr>
+      <w:r>
+        <w:t>To add updating functionality to the packages:</w:t>
+      </w:r>
+    </w:p>
+    <w:p>
+      <w:pPr>
+        <w:pStyle w:val="para4"/>
+        <w:numPr>
+          <w:ilvl w:val="0"/>
+          <w:numId w:val="9"/>
+        </w:numPr>
+        <w:ind w:left="1069" w:hanging="360"/>
+      </w:pPr>
+      <w:r>
+        <w:t>add a caret (^) to the version numbers within the package.json file</w:t>
+      </w:r>
+    </w:p>
+    <w:p>
+      <w:pPr>
+        <w:pStyle w:val="para4"/>
+        <w:numPr>
+          <w:ilvl w:val="0"/>
+          <w:numId w:val="9"/>
+        </w:numPr>
+        <w:ind w:left="1069" w:hanging="360"/>
+      </w:pPr>
+      <w:r>
+        <w:t>within the terminal, run ‘</w:t>
+      </w:r>
+      <w:r>
+        <w:rPr>
+          <w:b/>
+          <w:bCs/>
+        </w:rPr>
+        <w:t>npm update</w:t>
+      </w:r>
+      <w:r>
+        <w:t>’</w:t>
+      </w:r>
     </w:p>
     <w:p>
       <w:pPr>
@@ -4390,6 +4454,24 @@
       </w:rPr>
     </w:lvl>
   </w:abstractNum>
+  <w:abstractNum w:abstractNumId="9">
+    <w:multiLevelType w:val="singleLevel"/>
+    <w:name w:val="Bullet 9"/>
+    <w:lvl w:ilvl="0">
+      <w:numFmt w:val="bullet"/>
+      <w:lvlText w:val=""/>
+      <w:lvlJc w:val="left"/>
+      <w:pPr>
+        <w:tabs>
+          <w:tab w:val="num" w:pos="360"/>
+        </w:tabs>
+        <w:ind w:left="360" w:hanging="360"/>
+      </w:pPr>
+      <w:rPr>
+        <w:rFonts w:ascii="Wingdings" w:hAnsi="Wingdings" w:eastAsia="Wingdings" w:cs="Wingdings"/>
+      </w:rPr>
+    </w:lvl>
+  </w:abstractNum>
   <w:num w:numId="1">
     <w:abstractNumId w:val="1"/>
   </w:num>
@@ -4415,6 +4497,9 @@
     <w:abstractNumId w:val="8"/>
   </w:num>
   <w:num w:numId="9">
+    <w:abstractNumId w:val="9"/>
+  </w:num>
+  <w:num w:numId="10">
     <w:abstractNumId w:val="0"/>
   </w:num>
 </w:numbering>

</xml_diff>